<commit_message>
Updated documentation. Approved by N.V. Starostin
</commit_message>
<xml_diff>
--- a/docs/Руководство оператора библиотеки.docx
+++ b/docs/Руководство оператора библиотеки.docx
@@ -336,84 +336,6 @@
     </w:p>
     <w:p>
       <w:pPr>
-        <w:spacing w:before="60" w:after="60"/>
-        <w:jc w:val="center"/>
-        <w:rPr>
-          <w:b/>
-          <w:caps/>
-          <w:szCs w:val="28"/>
-        </w:rPr>
-      </w:pPr>
-      <w:r>
-        <w:rPr>
-          <w:b/>
-          <w:caps/>
-          <w:szCs w:val="28"/>
-        </w:rPr>
-        <w:t xml:space="preserve">программные средства </w:t>
-      </w:r>
-      <w:r>
-        <w:rPr>
-          <w:b/>
-          <w:caps/>
-          <w:szCs w:val="28"/>
-        </w:rPr>
-        <w:t xml:space="preserve">восстановления </w:t>
-      </w:r>
-      <w:r>
-        <w:rPr>
-          <w:b/>
-          <w:caps/>
-          <w:szCs w:val="28"/>
-        </w:rPr>
-        <w:br/>
-      </w:r>
-      <w:r>
-        <w:rPr>
-          <w:b/>
-          <w:caps/>
-          <w:szCs w:val="28"/>
-        </w:rPr>
-        <w:t xml:space="preserve">нумерации регулярной сетки </w:t>
-      </w:r>
-    </w:p>
-    <w:p>
-      <w:pPr>
-        <w:spacing w:before="60" w:after="60"/>
-        <w:jc w:val="center"/>
-        <w:rPr>
-          <w:b/>
-          <w:caps/>
-          <w:szCs w:val="28"/>
-        </w:rPr>
-      </w:pPr>
-      <w:r>
-        <w:rPr>
-          <w:b/>
-          <w:caps/>
-          <w:szCs w:val="28"/>
-        </w:rPr>
-        <w:t>ШИФР «</w:t>
-      </w:r>
-      <w:r>
-        <w:rPr>
-          <w:b/>
-          <w:caps/>
-          <w:szCs w:val="28"/>
-        </w:rPr>
-        <w:t>MeshRecovery</w:t>
-      </w:r>
-      <w:r>
-        <w:rPr>
-          <w:b/>
-          <w:caps/>
-          <w:szCs w:val="28"/>
-        </w:rPr>
-        <w:t>»</w:t>
-      </w:r>
-    </w:p>
-    <w:p>
-      <w:pPr>
         <w:spacing w:line="264" w:lineRule="auto"/>
         <w:jc w:val="center"/>
         <w:rPr>
@@ -424,6 +346,33 @@
           <w:szCs w:val="28"/>
         </w:rPr>
       </w:pPr>
+      <w:r>
+        <w:rPr>
+          <w:rFonts w:ascii="Times New Roman CYR" w:hAnsi="Times New Roman CYR" w:cs="Times New Roman CYR"/>
+          <w:b/>
+          <w:bCs/>
+          <w:sz w:val="28"/>
+          <w:szCs w:val="28"/>
+        </w:rPr>
+        <w:t xml:space="preserve">Разработка ПО для решения задачи </w:t>
+      </w:r>
+      <w:r>
+        <w:rPr>
+          <w:rFonts w:ascii="Times New Roman CYR" w:hAnsi="Times New Roman CYR" w:cs="Times New Roman CYR"/>
+          <w:b/>
+          <w:bCs/>
+          <w:sz w:val="28"/>
+          <w:szCs w:val="28"/>
+        </w:rPr>
+        <w:br/>
+        <w:t>восстановления нумерации регулярной сетки</w:t>
+      </w:r>
+      <w:r>
+        <w:rPr>
+          <w:noProof/>
+        </w:rPr>
+        <w:t xml:space="preserve"> </w:t>
+      </w:r>
       <w:r>
         <w:rPr>
           <w:noProof/>
@@ -1006,6 +955,255 @@
     </w:p>
     <w:p>
       <w:pPr>
+        <w:tabs>
+          <w:tab w:val="left" w:pos="5727"/>
+        </w:tabs>
+        <w:spacing w:after="240" w:line="264" w:lineRule="auto"/>
+        <w:jc w:val="center"/>
+        <w:rPr>
+          <w:sz w:val="26"/>
+          <w:szCs w:val="26"/>
+        </w:rPr>
+      </w:pPr>
+      <w:r>
+        <w:rPr>
+          <w:sz w:val="26"/>
+          <w:szCs w:val="26"/>
+        </w:rPr>
+        <w:lastRenderedPageBreak/>
+        <w:t xml:space="preserve">Федеральное государственное автономное образовательное учреждение </w:t>
+      </w:r>
+      <w:r>
+        <w:rPr>
+          <w:sz w:val="26"/>
+          <w:szCs w:val="26"/>
+        </w:rPr>
+        <w:br/>
+        <w:t xml:space="preserve">высшего образования «Национальный исследовательский </w:t>
+      </w:r>
+      <w:r>
+        <w:rPr>
+          <w:sz w:val="26"/>
+          <w:szCs w:val="26"/>
+        </w:rPr>
+        <w:br/>
+        <w:t>Нижегородский государственный университет им. Н.И. Лобачевского»</w:t>
+      </w:r>
+      <w:r>
+        <w:rPr>
+          <w:sz w:val="26"/>
+          <w:szCs w:val="26"/>
+        </w:rPr>
+        <w:br/>
+        <w:t>Институт информационных технологий, математики и механики</w:t>
+      </w:r>
+      <w:r>
+        <w:rPr>
+          <w:sz w:val="26"/>
+          <w:szCs w:val="26"/>
+        </w:rPr>
+        <w:br/>
+        <w:t>Кафедра информатики и автоматизации научных исследований</w:t>
+      </w:r>
+    </w:p>
+    <w:p>
+      <w:pPr>
+        <w:spacing w:line="264" w:lineRule="auto"/>
+        <w:jc w:val="center"/>
+        <w:rPr>
+          <w:rFonts w:eastAsia="Calibri"/>
+          <w:b/>
+          <w:color w:val="000000"/>
+          <w:sz w:val="28"/>
+          <w:szCs w:val="28"/>
+        </w:rPr>
+      </w:pPr>
+    </w:p>
+    <w:p>
+      <w:pPr>
+        <w:spacing w:line="264" w:lineRule="auto"/>
+        <w:jc w:val="center"/>
+        <w:rPr>
+          <w:rFonts w:eastAsia="Calibri"/>
+          <w:b/>
+          <w:color w:val="000000"/>
+          <w:sz w:val="28"/>
+          <w:szCs w:val="28"/>
+        </w:rPr>
+      </w:pPr>
+    </w:p>
+    <w:p>
+      <w:pPr>
+        <w:spacing w:line="264" w:lineRule="auto"/>
+        <w:jc w:val="center"/>
+        <w:rPr>
+          <w:rFonts w:eastAsia="Calibri"/>
+          <w:b/>
+          <w:color w:val="000000"/>
+          <w:sz w:val="28"/>
+          <w:szCs w:val="28"/>
+        </w:rPr>
+      </w:pPr>
+    </w:p>
+    <w:p>
+      <w:pPr>
+        <w:spacing w:line="264" w:lineRule="auto"/>
+        <w:jc w:val="center"/>
+        <w:rPr>
+          <w:rFonts w:eastAsia="Calibri"/>
+          <w:b/>
+          <w:color w:val="000000"/>
+          <w:sz w:val="28"/>
+          <w:szCs w:val="28"/>
+        </w:rPr>
+      </w:pPr>
+    </w:p>
+    <w:p>
+      <w:pPr>
+        <w:spacing w:line="264" w:lineRule="auto"/>
+        <w:jc w:val="center"/>
+        <w:rPr>
+          <w:rFonts w:eastAsia="Calibri"/>
+          <w:b/>
+          <w:color w:val="000000"/>
+          <w:sz w:val="28"/>
+          <w:szCs w:val="28"/>
+        </w:rPr>
+      </w:pPr>
+    </w:p>
+    <w:p>
+      <w:pPr>
+        <w:spacing w:line="264" w:lineRule="auto"/>
+        <w:jc w:val="center"/>
+        <w:rPr>
+          <w:rFonts w:eastAsia="Calibri"/>
+          <w:b/>
+          <w:color w:val="000000"/>
+          <w:sz w:val="28"/>
+          <w:szCs w:val="28"/>
+        </w:rPr>
+      </w:pPr>
+    </w:p>
+    <w:p>
+      <w:pPr>
+        <w:spacing w:line="264" w:lineRule="auto"/>
+        <w:jc w:val="center"/>
+        <w:rPr>
+          <w:rFonts w:eastAsia="Calibri"/>
+          <w:b/>
+          <w:color w:val="000000"/>
+          <w:sz w:val="28"/>
+          <w:szCs w:val="28"/>
+        </w:rPr>
+      </w:pPr>
+    </w:p>
+    <w:p>
+      <w:pPr>
+        <w:spacing w:line="264" w:lineRule="auto"/>
+        <w:jc w:val="center"/>
+        <w:rPr>
+          <w:rFonts w:eastAsia="Calibri"/>
+          <w:b/>
+          <w:color w:val="000000"/>
+          <w:sz w:val="28"/>
+          <w:szCs w:val="28"/>
+        </w:rPr>
+      </w:pPr>
+    </w:p>
+    <w:p>
+      <w:pPr>
+        <w:spacing w:line="264" w:lineRule="auto"/>
+        <w:jc w:val="center"/>
+        <w:rPr>
+          <w:rFonts w:eastAsia="Calibri"/>
+          <w:b/>
+          <w:color w:val="000000"/>
+          <w:sz w:val="28"/>
+          <w:szCs w:val="28"/>
+        </w:rPr>
+      </w:pPr>
+    </w:p>
+    <w:p>
+      <w:pPr>
+        <w:spacing w:line="264" w:lineRule="auto"/>
+        <w:jc w:val="center"/>
+        <w:rPr>
+          <w:rFonts w:eastAsia="Calibri"/>
+          <w:b/>
+          <w:color w:val="000000"/>
+          <w:sz w:val="28"/>
+          <w:szCs w:val="28"/>
+        </w:rPr>
+      </w:pPr>
+    </w:p>
+    <w:p>
+      <w:pPr>
+        <w:spacing w:line="264" w:lineRule="auto"/>
+        <w:jc w:val="center"/>
+        <w:rPr>
+          <w:rFonts w:eastAsia="Calibri"/>
+          <w:b/>
+          <w:color w:val="000000"/>
+          <w:sz w:val="28"/>
+          <w:szCs w:val="28"/>
+        </w:rPr>
+      </w:pPr>
+      <w:r>
+        <w:rPr>
+          <w:rFonts w:ascii="Times New Roman CYR" w:hAnsi="Times New Roman CYR" w:cs="Times New Roman CYR"/>
+          <w:b/>
+          <w:bCs/>
+          <w:sz w:val="28"/>
+          <w:szCs w:val="28"/>
+        </w:rPr>
+        <w:t xml:space="preserve">Разработка ПО для решения задачи </w:t>
+      </w:r>
+      <w:r>
+        <w:rPr>
+          <w:rFonts w:ascii="Times New Roman CYR" w:hAnsi="Times New Roman CYR" w:cs="Times New Roman CYR"/>
+          <w:b/>
+          <w:bCs/>
+          <w:sz w:val="28"/>
+          <w:szCs w:val="28"/>
+        </w:rPr>
+        <w:br/>
+        <w:t>восстановления нумерации регулярной сетки</w:t>
+      </w:r>
+      <w:r>
+        <w:rPr>
+          <w:noProof/>
+        </w:rPr>
+        <w:t xml:space="preserve"> </w:t>
+      </w:r>
+    </w:p>
+    <w:p>
+      <w:pPr>
+        <w:spacing w:before="240" w:line="360" w:lineRule="auto"/>
+        <w:jc w:val="center"/>
+        <w:rPr>
+          <w:b/>
+          <w:sz w:val="26"/>
+          <w:szCs w:val="26"/>
+        </w:rPr>
+      </w:pPr>
+      <w:r>
+        <w:rPr>
+          <w:b/>
+          <w:sz w:val="26"/>
+          <w:szCs w:val="26"/>
+        </w:rPr>
+        <w:t>Руководство оператора</w:t>
+      </w:r>
+      <w:r>
+        <w:rPr>
+          <w:caps/>
+          <w:sz w:val="32"/>
+        </w:rPr>
+        <w:br w:type="page"/>
+      </w:r>
+    </w:p>
+    <w:p>
+      <w:pPr>
         <w:pStyle w:val="Heading1"/>
         <w:numPr>
           <w:ilvl w:val="0"/>
@@ -1017,7 +1215,7 @@
           <w:sz w:val="32"/>
         </w:rPr>
       </w:pPr>
-      <w:bookmarkStart w:id="0" w:name="_Toc497783995"/>
+      <w:bookmarkStart w:id="0" w:name="_Toc498028523"/>
       <w:r>
         <w:rPr>
           <w:caps/>
@@ -1288,7 +1486,7 @@
       <w:r>
         <w:br w:type="page"/>
       </w:r>
-      <w:bookmarkStart w:id="1" w:name="_Toc497783996"/>
+      <w:bookmarkStart w:id="1" w:name="_Toc498028524"/>
       <w:r>
         <w:rPr>
           <w:caps/>
@@ -1354,7 +1552,7 @@
         </w:rPr>
         <w:fldChar w:fldCharType="separate"/>
       </w:r>
-      <w:hyperlink w:anchor="_Toc497783995" w:history="1">
+      <w:hyperlink w:anchor="_Toc498028523" w:history="1">
         <w:r>
           <w:rPr>
             <w:rStyle w:val="Hyperlink"/>
@@ -1382,7 +1580,76 @@
             <w:noProof/>
             <w:webHidden/>
           </w:rPr>
-          <w:instrText xml:space="preserve"> PAGEREF _Toc497783995 \h </w:instrText>
+          <w:instrText xml:space="preserve"> PAGEREF _Toc498028523 \h </w:instrText>
+        </w:r>
+        <w:r>
+          <w:rPr>
+            <w:noProof/>
+            <w:webHidden/>
+          </w:rPr>
+        </w:r>
+        <w:r>
+          <w:rPr>
+            <w:noProof/>
+            <w:webHidden/>
+          </w:rPr>
+          <w:fldChar w:fldCharType="separate"/>
+        </w:r>
+        <w:r>
+          <w:rPr>
+            <w:noProof/>
+            <w:webHidden/>
+          </w:rPr>
+          <w:t>1</w:t>
+        </w:r>
+        <w:r>
+          <w:rPr>
+            <w:noProof/>
+            <w:webHidden/>
+          </w:rPr>
+          <w:fldChar w:fldCharType="end"/>
+        </w:r>
+      </w:hyperlink>
+    </w:p>
+    <w:p>
+      <w:pPr>
+        <w:pStyle w:val="TOC1"/>
+        <w:rPr>
+          <w:rFonts w:asciiTheme="minorHAnsi" w:eastAsiaTheme="minorEastAsia" w:hAnsiTheme="minorHAnsi" w:cstheme="minorBidi"/>
+          <w:noProof/>
+          <w:sz w:val="22"/>
+          <w:szCs w:val="22"/>
+        </w:rPr>
+      </w:pPr>
+      <w:hyperlink w:anchor="_Toc498028524" w:history="1">
+        <w:r>
+          <w:rPr>
+            <w:rStyle w:val="Hyperlink"/>
+            <w:caps/>
+            <w:noProof/>
+          </w:rPr>
+          <w:t>Содержание</w:t>
+        </w:r>
+        <w:r>
+          <w:rPr>
+            <w:noProof/>
+            <w:webHidden/>
+          </w:rPr>
+          <w:tab/>
+        </w:r>
+        <w:r>
+          <w:rPr>
+            <w:noProof/>
+            <w:webHidden/>
+          </w:rPr>
+          <w:fldChar w:fldCharType="begin"/>
+        </w:r>
+        <w:r>
+          <w:rPr>
+            <w:noProof/>
+            <w:webHidden/>
+          </w:rPr>
+          <w:instrText xml:space="preserve"> PAGEREF _Toc498028524 \h </w:instrText>
         </w:r>
         <w:r>
           <w:rPr>
@@ -1423,76 +1690,7 @@
           <w:szCs w:val="22"/>
         </w:rPr>
       </w:pPr>
-      <w:hyperlink w:anchor="_Toc497783996" w:history="1">
-        <w:r>
-          <w:rPr>
-            <w:rStyle w:val="Hyperlink"/>
-            <w:caps/>
-            <w:noProof/>
-          </w:rPr>
-          <w:t>Содержание</w:t>
-        </w:r>
-        <w:r>
-          <w:rPr>
-            <w:noProof/>
-            <w:webHidden/>
-          </w:rPr>
-          <w:tab/>
-        </w:r>
-        <w:r>
-          <w:rPr>
-            <w:noProof/>
-            <w:webHidden/>
-          </w:rPr>
-          <w:fldChar w:fldCharType="begin"/>
-        </w:r>
-        <w:r>
-          <w:rPr>
-            <w:noProof/>
-            <w:webHidden/>
-          </w:rPr>
-          <w:instrText xml:space="preserve"> PAGEREF _Toc497783996 \h </w:instrText>
-        </w:r>
-        <w:r>
-          <w:rPr>
-            <w:noProof/>
-            <w:webHidden/>
-          </w:rPr>
-        </w:r>
-        <w:r>
-          <w:rPr>
-            <w:noProof/>
-            <w:webHidden/>
-          </w:rPr>
-          <w:fldChar w:fldCharType="separate"/>
-        </w:r>
-        <w:r>
-          <w:rPr>
-            <w:noProof/>
-            <w:webHidden/>
-          </w:rPr>
-          <w:t>3</w:t>
-        </w:r>
-        <w:r>
-          <w:rPr>
-            <w:noProof/>
-            <w:webHidden/>
-          </w:rPr>
-          <w:fldChar w:fldCharType="end"/>
-        </w:r>
-      </w:hyperlink>
-    </w:p>
-    <w:p>
-      <w:pPr>
-        <w:pStyle w:val="TOC1"/>
-        <w:rPr>
-          <w:rFonts w:asciiTheme="minorHAnsi" w:eastAsiaTheme="minorEastAsia" w:hAnsiTheme="minorHAnsi" w:cstheme="minorBidi"/>
-          <w:noProof/>
-          <w:sz w:val="22"/>
-          <w:szCs w:val="22"/>
-        </w:rPr>
-      </w:pPr>
-      <w:hyperlink w:anchor="_Toc497783997" w:history="1">
+      <w:hyperlink w:anchor="_Toc498028525" w:history="1">
         <w:r>
           <w:rPr>
             <w:rStyle w:val="Hyperlink"/>
@@ -1527,7 +1725,7 @@
             <w:noProof/>
             <w:webHidden/>
           </w:rPr>
-          <w:instrText xml:space="preserve"> PAGEREF _Toc497783997 \h </w:instrText>
+          <w:instrText xml:space="preserve"> PAGEREF _Toc498028525 \h </w:instrText>
         </w:r>
         <w:r>
           <w:rPr>
@@ -1547,7 +1745,7 @@
             <w:noProof/>
             <w:webHidden/>
           </w:rPr>
-          <w:t>4</w:t>
+          <w:t>3</w:t>
         </w:r>
         <w:r>
           <w:rPr>
@@ -1568,7 +1766,7 @@
           <w:szCs w:val="22"/>
         </w:rPr>
       </w:pPr>
-      <w:hyperlink w:anchor="_Toc497783998" w:history="1">
+      <w:hyperlink w:anchor="_Toc498028526" w:history="1">
         <w:r>
           <w:rPr>
             <w:rStyle w:val="Hyperlink"/>
@@ -1596,7 +1794,7 @@
             <w:noProof/>
             <w:webHidden/>
           </w:rPr>
-          <w:instrText xml:space="preserve"> PAGEREF _Toc497783998 \h </w:instrText>
+          <w:instrText xml:space="preserve"> PAGEREF _Toc498028526 \h </w:instrText>
         </w:r>
         <w:r>
           <w:rPr>
@@ -1616,7 +1814,7 @@
             <w:noProof/>
             <w:webHidden/>
           </w:rPr>
-          <w:t>4</w:t>
+          <w:t>3</w:t>
         </w:r>
         <w:r>
           <w:rPr>
@@ -1637,7 +1835,7 @@
           <w:szCs w:val="22"/>
         </w:rPr>
       </w:pPr>
-      <w:hyperlink w:anchor="_Toc497783999" w:history="1">
+      <w:hyperlink w:anchor="_Toc498028527" w:history="1">
         <w:r>
           <w:rPr>
             <w:rStyle w:val="Hyperlink"/>
@@ -1665,7 +1863,7 @@
             <w:noProof/>
             <w:webHidden/>
           </w:rPr>
-          <w:instrText xml:space="preserve"> PAGEREF _Toc497783999 \h </w:instrText>
+          <w:instrText xml:space="preserve"> PAGEREF _Toc498028527 \h </w:instrText>
         </w:r>
         <w:r>
           <w:rPr>
@@ -1685,7 +1883,7 @@
             <w:noProof/>
             <w:webHidden/>
           </w:rPr>
-          <w:t>4</w:t>
+          <w:t>3</w:t>
         </w:r>
         <w:r>
           <w:rPr>
@@ -1706,7 +1904,7 @@
           <w:szCs w:val="22"/>
         </w:rPr>
       </w:pPr>
-      <w:hyperlink w:anchor="_Toc497784000" w:history="1">
+      <w:hyperlink w:anchor="_Toc498028528" w:history="1">
         <w:r>
           <w:rPr>
             <w:rStyle w:val="Hyperlink"/>
@@ -1734,7 +1932,7 @@
             <w:noProof/>
             <w:webHidden/>
           </w:rPr>
-          <w:instrText xml:space="preserve"> PAGEREF _Toc497784000 \h </w:instrText>
+          <w:instrText xml:space="preserve"> PAGEREF _Toc498028528 \h </w:instrText>
         </w:r>
         <w:r>
           <w:rPr>
@@ -1754,7 +1952,7 @@
             <w:noProof/>
             <w:webHidden/>
           </w:rPr>
-          <w:t>4</w:t>
+          <w:t>3</w:t>
         </w:r>
         <w:r>
           <w:rPr>
@@ -1775,7 +1973,7 @@
           <w:szCs w:val="22"/>
         </w:rPr>
       </w:pPr>
-      <w:hyperlink w:anchor="_Toc497784001" w:history="1">
+      <w:hyperlink w:anchor="_Toc498028529" w:history="1">
         <w:r>
           <w:rPr>
             <w:rStyle w:val="Hyperlink"/>
@@ -1810,7 +2008,290 @@
             <w:noProof/>
             <w:webHidden/>
           </w:rPr>
-          <w:instrText xml:space="preserve"> PAGEREF _Toc497784001 \h </w:instrText>
+          <w:instrText xml:space="preserve"> PAGEREF _Toc498028529 \h </w:instrText>
+        </w:r>
+        <w:r>
+          <w:rPr>
+            <w:noProof/>
+            <w:webHidden/>
+          </w:rPr>
+        </w:r>
+        <w:r>
+          <w:rPr>
+            <w:noProof/>
+            <w:webHidden/>
+          </w:rPr>
+          <w:fldChar w:fldCharType="separate"/>
+        </w:r>
+        <w:r>
+          <w:rPr>
+            <w:noProof/>
+            <w:webHidden/>
+          </w:rPr>
+          <w:t>4</w:t>
+        </w:r>
+        <w:r>
+          <w:rPr>
+            <w:noProof/>
+            <w:webHidden/>
+          </w:rPr>
+          <w:fldChar w:fldCharType="end"/>
+        </w:r>
+      </w:hyperlink>
+    </w:p>
+    <w:p>
+      <w:pPr>
+        <w:pStyle w:val="TOC2"/>
+        <w:rPr>
+          <w:rFonts w:asciiTheme="minorHAnsi" w:eastAsiaTheme="minorEastAsia" w:hAnsiTheme="minorHAnsi" w:cstheme="minorBidi"/>
+          <w:noProof/>
+          <w:sz w:val="22"/>
+          <w:szCs w:val="22"/>
+        </w:rPr>
+      </w:pPr>
+      <w:hyperlink w:anchor="_Toc498028530" w:history="1">
+        <w:r>
+          <w:rPr>
+            <w:rStyle w:val="Hyperlink"/>
+            <w:bCs/>
+            <w:noProof/>
+          </w:rPr>
+          <w:t>2.1. Минимальный состав аппаратных средств</w:t>
+        </w:r>
+        <w:r>
+          <w:rPr>
+            <w:noProof/>
+            <w:webHidden/>
+          </w:rPr>
+          <w:tab/>
+        </w:r>
+        <w:r>
+          <w:rPr>
+            <w:noProof/>
+            <w:webHidden/>
+          </w:rPr>
+          <w:fldChar w:fldCharType="begin"/>
+        </w:r>
+        <w:r>
+          <w:rPr>
+            <w:noProof/>
+            <w:webHidden/>
+          </w:rPr>
+          <w:instrText xml:space="preserve"> PAGEREF _Toc498028530 \h </w:instrText>
+        </w:r>
+        <w:r>
+          <w:rPr>
+            <w:noProof/>
+            <w:webHidden/>
+          </w:rPr>
+        </w:r>
+        <w:r>
+          <w:rPr>
+            <w:noProof/>
+            <w:webHidden/>
+          </w:rPr>
+          <w:fldChar w:fldCharType="separate"/>
+        </w:r>
+        <w:r>
+          <w:rPr>
+            <w:noProof/>
+            <w:webHidden/>
+          </w:rPr>
+          <w:t>4</w:t>
+        </w:r>
+        <w:r>
+          <w:rPr>
+            <w:noProof/>
+            <w:webHidden/>
+          </w:rPr>
+          <w:fldChar w:fldCharType="end"/>
+        </w:r>
+      </w:hyperlink>
+    </w:p>
+    <w:p>
+      <w:pPr>
+        <w:pStyle w:val="TOC2"/>
+        <w:rPr>
+          <w:rFonts w:asciiTheme="minorHAnsi" w:eastAsiaTheme="minorEastAsia" w:hAnsiTheme="minorHAnsi" w:cstheme="minorBidi"/>
+          <w:noProof/>
+          <w:sz w:val="22"/>
+          <w:szCs w:val="22"/>
+        </w:rPr>
+      </w:pPr>
+      <w:hyperlink w:anchor="_Toc498028531" w:history="1">
+        <w:r>
+          <w:rPr>
+            <w:rStyle w:val="Hyperlink"/>
+            <w:bCs/>
+            <w:noProof/>
+          </w:rPr>
+          <w:t>2.2. Минимальный состав программных средств</w:t>
+        </w:r>
+        <w:r>
+          <w:rPr>
+            <w:noProof/>
+            <w:webHidden/>
+          </w:rPr>
+          <w:tab/>
+        </w:r>
+        <w:r>
+          <w:rPr>
+            <w:noProof/>
+            <w:webHidden/>
+          </w:rPr>
+          <w:fldChar w:fldCharType="begin"/>
+        </w:r>
+        <w:r>
+          <w:rPr>
+            <w:noProof/>
+            <w:webHidden/>
+          </w:rPr>
+          <w:instrText xml:space="preserve"> PAGEREF _Toc498028531 \h </w:instrText>
+        </w:r>
+        <w:r>
+          <w:rPr>
+            <w:noProof/>
+            <w:webHidden/>
+          </w:rPr>
+        </w:r>
+        <w:r>
+          <w:rPr>
+            <w:noProof/>
+            <w:webHidden/>
+          </w:rPr>
+          <w:fldChar w:fldCharType="separate"/>
+        </w:r>
+        <w:r>
+          <w:rPr>
+            <w:noProof/>
+            <w:webHidden/>
+          </w:rPr>
+          <w:t>4</w:t>
+        </w:r>
+        <w:r>
+          <w:rPr>
+            <w:noProof/>
+            <w:webHidden/>
+          </w:rPr>
+          <w:fldChar w:fldCharType="end"/>
+        </w:r>
+      </w:hyperlink>
+    </w:p>
+    <w:p>
+      <w:pPr>
+        <w:pStyle w:val="TOC2"/>
+        <w:rPr>
+          <w:rFonts w:asciiTheme="minorHAnsi" w:eastAsiaTheme="minorEastAsia" w:hAnsiTheme="minorHAnsi" w:cstheme="minorBidi"/>
+          <w:noProof/>
+          <w:sz w:val="22"/>
+          <w:szCs w:val="22"/>
+        </w:rPr>
+      </w:pPr>
+      <w:hyperlink w:anchor="_Toc498028532" w:history="1">
+        <w:r>
+          <w:rPr>
+            <w:rStyle w:val="Hyperlink"/>
+            <w:bCs/>
+            <w:noProof/>
+          </w:rPr>
+          <w:t>2.3. Требования к персоналу (Оператору)</w:t>
+        </w:r>
+        <w:r>
+          <w:rPr>
+            <w:noProof/>
+            <w:webHidden/>
+          </w:rPr>
+          <w:tab/>
+        </w:r>
+        <w:r>
+          <w:rPr>
+            <w:noProof/>
+            <w:webHidden/>
+          </w:rPr>
+          <w:fldChar w:fldCharType="begin"/>
+        </w:r>
+        <w:r>
+          <w:rPr>
+            <w:noProof/>
+            <w:webHidden/>
+          </w:rPr>
+          <w:instrText xml:space="preserve"> PAGEREF _Toc498028532 \h </w:instrText>
+        </w:r>
+        <w:r>
+          <w:rPr>
+            <w:noProof/>
+            <w:webHidden/>
+          </w:rPr>
+        </w:r>
+        <w:r>
+          <w:rPr>
+            <w:noProof/>
+            <w:webHidden/>
+          </w:rPr>
+          <w:fldChar w:fldCharType="separate"/>
+        </w:r>
+        <w:r>
+          <w:rPr>
+            <w:noProof/>
+            <w:webHidden/>
+          </w:rPr>
+          <w:t>4</w:t>
+        </w:r>
+        <w:r>
+          <w:rPr>
+            <w:noProof/>
+            <w:webHidden/>
+          </w:rPr>
+          <w:fldChar w:fldCharType="end"/>
+        </w:r>
+      </w:hyperlink>
+    </w:p>
+    <w:p>
+      <w:pPr>
+        <w:pStyle w:val="TOC1"/>
+        <w:rPr>
+          <w:rFonts w:asciiTheme="minorHAnsi" w:eastAsiaTheme="minorEastAsia" w:hAnsiTheme="minorHAnsi" w:cstheme="minorBidi"/>
+          <w:noProof/>
+          <w:sz w:val="22"/>
+          <w:szCs w:val="22"/>
+        </w:rPr>
+      </w:pPr>
+      <w:hyperlink w:anchor="_Toc498028533" w:history="1">
+        <w:r>
+          <w:rPr>
+            <w:rStyle w:val="Hyperlink"/>
+            <w:noProof/>
+          </w:rPr>
+          <w:t>3.</w:t>
+        </w:r>
+        <w:r>
+          <w:rPr>
+            <w:rStyle w:val="Hyperlink"/>
+            <w:caps/>
+            <w:noProof/>
+          </w:rPr>
+          <w:t xml:space="preserve"> ИСПОЛЬЗОВАНИЕ БИБЛИОТЕКИ</w:t>
+        </w:r>
+        <w:r>
+          <w:rPr>
+            <w:noProof/>
+            <w:webHidden/>
+          </w:rPr>
+          <w:tab/>
+        </w:r>
+        <w:r>
+          <w:rPr>
+            <w:noProof/>
+            <w:webHidden/>
+          </w:rPr>
+          <w:fldChar w:fldCharType="begin"/>
+        </w:r>
+        <w:r>
+          <w:rPr>
+            <w:noProof/>
+            <w:webHidden/>
+          </w:rPr>
+          <w:instrText xml:space="preserve"> PAGEREF _Toc498028533 \h </w:instrText>
         </w:r>
         <w:r>
           <w:rPr>
@@ -1851,14 +2332,14 @@
           <w:szCs w:val="22"/>
         </w:rPr>
       </w:pPr>
-      <w:hyperlink w:anchor="_Toc497784002" w:history="1">
+      <w:hyperlink w:anchor="_Toc498028534" w:history="1">
         <w:r>
           <w:rPr>
             <w:rStyle w:val="Hyperlink"/>
             <w:bCs/>
             <w:noProof/>
           </w:rPr>
-          <w:t>2.1. Минимальный состав аппаратных средств</w:t>
+          <w:t>3.1. Подключение библиотеки</w:t>
         </w:r>
         <w:r>
           <w:rPr>
@@ -1879,7 +2360,7 @@
             <w:noProof/>
             <w:webHidden/>
           </w:rPr>
-          <w:instrText xml:space="preserve"> PAGEREF _Toc497784002 \h </w:instrText>
+          <w:instrText xml:space="preserve"> PAGEREF _Toc498028534 \h </w:instrText>
         </w:r>
         <w:r>
           <w:rPr>
@@ -1920,290 +2401,24 @@
           <w:szCs w:val="22"/>
         </w:rPr>
       </w:pPr>
-      <w:hyperlink w:anchor="_Toc497784003" w:history="1">
+      <w:hyperlink w:anchor="_Toc498028535" w:history="1">
         <w:r>
           <w:rPr>
             <w:rStyle w:val="Hyperlink"/>
             <w:bCs/>
             <w:noProof/>
           </w:rPr>
-          <w:t>2.2. Минимальный состав программных средств</w:t>
+          <w:t xml:space="preserve">3.2. Использование </w:t>
         </w:r>
-        <w:r>
-          <w:rPr>
-            <w:noProof/>
-            <w:webHidden/>
-          </w:rPr>
-          <w:tab/>
-        </w:r>
-        <w:r>
-          <w:rPr>
-            <w:noProof/>
-            <w:webHidden/>
-          </w:rPr>
-          <w:fldChar w:fldCharType="begin"/>
-        </w:r>
-        <w:r>
-          <w:rPr>
-            <w:noProof/>
-            <w:webHidden/>
-          </w:rPr>
-          <w:instrText xml:space="preserve"> PAGEREF _Toc497784003 \h </w:instrText>
-        </w:r>
-        <w:r>
-          <w:rPr>
-            <w:noProof/>
-            <w:webHidden/>
-          </w:rPr>
-        </w:r>
-        <w:r>
-          <w:rPr>
-            <w:noProof/>
-            <w:webHidden/>
-          </w:rPr>
-          <w:fldChar w:fldCharType="separate"/>
-        </w:r>
-        <w:r>
-          <w:rPr>
-            <w:noProof/>
-            <w:webHidden/>
-          </w:rPr>
-          <w:t>5</w:t>
-        </w:r>
-        <w:r>
-          <w:rPr>
-            <w:noProof/>
-            <w:webHidden/>
-          </w:rPr>
-          <w:fldChar w:fldCharType="end"/>
-        </w:r>
-      </w:hyperlink>
-    </w:p>
-    <w:p>
-      <w:pPr>
-        <w:pStyle w:val="TOC2"/>
-        <w:rPr>
-          <w:rFonts w:asciiTheme="minorHAnsi" w:eastAsiaTheme="minorEastAsia" w:hAnsiTheme="minorHAnsi" w:cstheme="minorBidi"/>
-          <w:noProof/>
-          <w:sz w:val="22"/>
-          <w:szCs w:val="22"/>
-        </w:rPr>
-      </w:pPr>
-      <w:hyperlink w:anchor="_Toc497784004" w:history="1">
+        <w:bookmarkStart w:id="2" w:name="_GoBack"/>
+        <w:bookmarkEnd w:id="2"/>
         <w:r>
           <w:rPr>
             <w:rStyle w:val="Hyperlink"/>
             <w:bCs/>
             <w:noProof/>
           </w:rPr>
-          <w:t>2.3. Требования к персоналу (Оператору)</w:t>
-        </w:r>
-        <w:r>
-          <w:rPr>
-            <w:noProof/>
-            <w:webHidden/>
-          </w:rPr>
-          <w:tab/>
-        </w:r>
-        <w:r>
-          <w:rPr>
-            <w:noProof/>
-            <w:webHidden/>
-          </w:rPr>
-          <w:fldChar w:fldCharType="begin"/>
-        </w:r>
-        <w:r>
-          <w:rPr>
-            <w:noProof/>
-            <w:webHidden/>
-          </w:rPr>
-          <w:instrText xml:space="preserve"> PAGEREF _Toc497784004 \h </w:instrText>
-        </w:r>
-        <w:r>
-          <w:rPr>
-            <w:noProof/>
-            <w:webHidden/>
-          </w:rPr>
-        </w:r>
-        <w:r>
-          <w:rPr>
-            <w:noProof/>
-            <w:webHidden/>
-          </w:rPr>
-          <w:fldChar w:fldCharType="separate"/>
-        </w:r>
-        <w:r>
-          <w:rPr>
-            <w:noProof/>
-            <w:webHidden/>
-          </w:rPr>
-          <w:t>5</w:t>
-        </w:r>
-        <w:r>
-          <w:rPr>
-            <w:noProof/>
-            <w:webHidden/>
-          </w:rPr>
-          <w:fldChar w:fldCharType="end"/>
-        </w:r>
-      </w:hyperlink>
-    </w:p>
-    <w:p>
-      <w:pPr>
-        <w:pStyle w:val="TOC1"/>
-        <w:rPr>
-          <w:rFonts w:asciiTheme="minorHAnsi" w:eastAsiaTheme="minorEastAsia" w:hAnsiTheme="minorHAnsi" w:cstheme="minorBidi"/>
-          <w:noProof/>
-          <w:sz w:val="22"/>
-          <w:szCs w:val="22"/>
-        </w:rPr>
-      </w:pPr>
-      <w:hyperlink w:anchor="_Toc497784005" w:history="1">
-        <w:r>
-          <w:rPr>
-            <w:rStyle w:val="Hyperlink"/>
-            <w:caps/>
-            <w:noProof/>
-          </w:rPr>
-          <w:t>ИСПОЛЬЗОВАНИЕ БИБЛИОТЕКИ</w:t>
-        </w:r>
-        <w:r>
-          <w:rPr>
-            <w:noProof/>
-            <w:webHidden/>
-          </w:rPr>
-          <w:tab/>
-        </w:r>
-        <w:r>
-          <w:rPr>
-            <w:noProof/>
-            <w:webHidden/>
-          </w:rPr>
-          <w:fldChar w:fldCharType="begin"/>
-        </w:r>
-        <w:r>
-          <w:rPr>
-            <w:noProof/>
-            <w:webHidden/>
-          </w:rPr>
-          <w:instrText xml:space="preserve"> PAGEREF _Toc497784005 \h </w:instrText>
-        </w:r>
-        <w:r>
-          <w:rPr>
-            <w:noProof/>
-            <w:webHidden/>
-          </w:rPr>
-        </w:r>
-        <w:r>
-          <w:rPr>
-            <w:noProof/>
-            <w:webHidden/>
-          </w:rPr>
-          <w:fldChar w:fldCharType="separate"/>
-        </w:r>
-        <w:r>
-          <w:rPr>
-            <w:noProof/>
-            <w:webHidden/>
-          </w:rPr>
-          <w:t>6</w:t>
-        </w:r>
-        <w:r>
-          <w:rPr>
-            <w:noProof/>
-            <w:webHidden/>
-          </w:rPr>
-          <w:fldChar w:fldCharType="end"/>
-        </w:r>
-      </w:hyperlink>
-    </w:p>
-    <w:p>
-      <w:pPr>
-        <w:pStyle w:val="TOC2"/>
-        <w:rPr>
-          <w:rFonts w:asciiTheme="minorHAnsi" w:eastAsiaTheme="minorEastAsia" w:hAnsiTheme="minorHAnsi" w:cstheme="minorBidi"/>
-          <w:noProof/>
-          <w:sz w:val="22"/>
-          <w:szCs w:val="22"/>
-        </w:rPr>
-      </w:pPr>
-      <w:hyperlink w:anchor="_Toc497784006" w:history="1">
-        <w:r>
-          <w:rPr>
-            <w:rStyle w:val="Hyperlink"/>
-            <w:bCs/>
-            <w:noProof/>
-          </w:rPr>
-          <w:t>2.1. Подключение библиотеки</w:t>
-        </w:r>
-        <w:r>
-          <w:rPr>
-            <w:noProof/>
-            <w:webHidden/>
-          </w:rPr>
-          <w:tab/>
-        </w:r>
-        <w:r>
-          <w:rPr>
-            <w:noProof/>
-            <w:webHidden/>
-          </w:rPr>
-          <w:fldChar w:fldCharType="begin"/>
-        </w:r>
-        <w:r>
-          <w:rPr>
-            <w:noProof/>
-            <w:webHidden/>
-          </w:rPr>
-          <w:instrText xml:space="preserve"> PAGEREF _Toc497784006 \h </w:instrText>
-        </w:r>
-        <w:r>
-          <w:rPr>
-            <w:noProof/>
-            <w:webHidden/>
-          </w:rPr>
-        </w:r>
-        <w:r>
-          <w:rPr>
-            <w:noProof/>
-            <w:webHidden/>
-          </w:rPr>
-          <w:fldChar w:fldCharType="separate"/>
-        </w:r>
-        <w:r>
-          <w:rPr>
-            <w:noProof/>
-            <w:webHidden/>
-          </w:rPr>
-          <w:t>6</w:t>
-        </w:r>
-        <w:r>
-          <w:rPr>
-            <w:noProof/>
-            <w:webHidden/>
-          </w:rPr>
-          <w:fldChar w:fldCharType="end"/>
-        </w:r>
-      </w:hyperlink>
-    </w:p>
-    <w:p>
-      <w:pPr>
-        <w:pStyle w:val="TOC2"/>
-        <w:rPr>
-          <w:rFonts w:asciiTheme="minorHAnsi" w:eastAsiaTheme="minorEastAsia" w:hAnsiTheme="minorHAnsi" w:cstheme="minorBidi"/>
-          <w:noProof/>
-          <w:sz w:val="22"/>
-          <w:szCs w:val="22"/>
-        </w:rPr>
-      </w:pPr>
-      <w:hyperlink w:anchor="_Toc497784007" w:history="1">
-        <w:r>
-          <w:rPr>
-            <w:rStyle w:val="Hyperlink"/>
-            <w:bCs/>
-            <w:noProof/>
-          </w:rPr>
-          <w:t>2.2. Использование интерфейса  прикладного программирования (</w:t>
+          <w:t>интерфейса  прикладного программирования (</w:t>
         </w:r>
         <w:r>
           <w:rPr>
@@ -2241,7 +2456,7 @@
             <w:noProof/>
             <w:webHidden/>
           </w:rPr>
-          <w:instrText xml:space="preserve"> PAGEREF _Toc497784007 \h </w:instrText>
+          <w:instrText xml:space="preserve"> PAGEREF _Toc498028535 \h </w:instrText>
         </w:r>
         <w:r>
           <w:rPr>
@@ -2261,7 +2476,7 @@
             <w:noProof/>
             <w:webHidden/>
           </w:rPr>
-          <w:t>7</w:t>
+          <w:t>6</w:t>
         </w:r>
         <w:r>
           <w:rPr>
@@ -2282,14 +2497,14 @@
           <w:szCs w:val="22"/>
         </w:rPr>
       </w:pPr>
-      <w:hyperlink w:anchor="_Toc497784008" w:history="1">
+      <w:hyperlink w:anchor="_Toc498028536" w:history="1">
         <w:r>
           <w:rPr>
             <w:rStyle w:val="Hyperlink"/>
             <w:noProof/>
             <w:lang w:val="en-US"/>
           </w:rPr>
-          <w:t>2.2.1.</w:t>
+          <w:t>3.2.1.</w:t>
         </w:r>
         <w:r>
           <w:rPr>
@@ -2325,7 +2540,7 @@
             <w:noProof/>
             <w:webHidden/>
           </w:rPr>
-          <w:instrText xml:space="preserve"> PAGEREF _Toc497784008 \h </w:instrText>
+          <w:instrText xml:space="preserve"> PAGEREF _Toc498028536 \h </w:instrText>
         </w:r>
         <w:r>
           <w:rPr>
@@ -2345,7 +2560,7 @@
             <w:noProof/>
             <w:webHidden/>
           </w:rPr>
-          <w:t>7</w:t>
+          <w:t>6</w:t>
         </w:r>
         <w:r>
           <w:rPr>
@@ -2366,14 +2581,14 @@
           <w:szCs w:val="22"/>
         </w:rPr>
       </w:pPr>
-      <w:hyperlink w:anchor="_Toc497784009" w:history="1">
+      <w:hyperlink w:anchor="_Toc498028537" w:history="1">
         <w:r>
           <w:rPr>
             <w:rStyle w:val="Hyperlink"/>
             <w:noProof/>
             <w:lang w:val="en-US"/>
           </w:rPr>
-          <w:t>2.2.2.</w:t>
+          <w:t>3.2.2.</w:t>
         </w:r>
         <w:r>
           <w:rPr>
@@ -2409,7 +2624,84 @@
             <w:noProof/>
             <w:webHidden/>
           </w:rPr>
-          <w:instrText xml:space="preserve"> PAGEREF _Toc497784009 \h </w:instrText>
+          <w:instrText xml:space="preserve"> PAGEREF _Toc498028537 \h </w:instrText>
+        </w:r>
+        <w:r>
+          <w:rPr>
+            <w:noProof/>
+            <w:webHidden/>
+          </w:rPr>
+        </w:r>
+        <w:r>
+          <w:rPr>
+            <w:noProof/>
+            <w:webHidden/>
+          </w:rPr>
+          <w:fldChar w:fldCharType="separate"/>
+        </w:r>
+        <w:r>
+          <w:rPr>
+            <w:noProof/>
+            <w:webHidden/>
+          </w:rPr>
+          <w:t>7</w:t>
+        </w:r>
+        <w:r>
+          <w:rPr>
+            <w:noProof/>
+            <w:webHidden/>
+          </w:rPr>
+          <w:fldChar w:fldCharType="end"/>
+        </w:r>
+      </w:hyperlink>
+    </w:p>
+    <w:p>
+      <w:pPr>
+        <w:pStyle w:val="TOC1"/>
+        <w:rPr>
+          <w:rFonts w:asciiTheme="minorHAnsi" w:eastAsiaTheme="minorEastAsia" w:hAnsiTheme="minorHAnsi" w:cstheme="minorBidi"/>
+          <w:noProof/>
+          <w:sz w:val="22"/>
+          <w:szCs w:val="22"/>
+        </w:rPr>
+      </w:pPr>
+      <w:hyperlink w:anchor="_Toc498028538" w:history="1">
+        <w:r>
+          <w:rPr>
+            <w:rStyle w:val="Hyperlink"/>
+            <w:noProof/>
+            <w:lang w:val="en-US"/>
+          </w:rPr>
+          <w:t>4.</w:t>
+        </w:r>
+        <w:r>
+          <w:rPr>
+            <w:rStyle w:val="Hyperlink"/>
+            <w:caps/>
+            <w:noProof/>
+          </w:rPr>
+          <w:t xml:space="preserve"> СООБЩЕНИЯ ОПЕРАТОРУ</w:t>
+        </w:r>
+        <w:r>
+          <w:rPr>
+            <w:noProof/>
+            <w:webHidden/>
+          </w:rPr>
+          <w:tab/>
+        </w:r>
+        <w:r>
+          <w:rPr>
+            <w:noProof/>
+            <w:webHidden/>
+          </w:rPr>
+          <w:fldChar w:fldCharType="begin"/>
+        </w:r>
+        <w:r>
+          <w:rPr>
+            <w:noProof/>
+            <w:webHidden/>
+          </w:rPr>
+          <w:instrText xml:space="preserve"> PAGEREF _Toc498028538 \h </w:instrText>
         </w:r>
         <w:r>
           <w:rPr>
@@ -2442,7 +2734,7 @@
     </w:p>
     <w:p>
       <w:pPr>
-        <w:pStyle w:val="TOC1"/>
+        <w:pStyle w:val="TOC2"/>
         <w:rPr>
           <w:rFonts w:asciiTheme="minorHAnsi" w:eastAsiaTheme="minorEastAsia" w:hAnsiTheme="minorHAnsi" w:cstheme="minorBidi"/>
           <w:noProof/>
@@ -2450,14 +2742,14 @@
           <w:szCs w:val="22"/>
         </w:rPr>
       </w:pPr>
-      <w:hyperlink w:anchor="_Toc497784010" w:history="1">
+      <w:hyperlink w:anchor="_Toc498028539" w:history="1">
         <w:r>
           <w:rPr>
             <w:rStyle w:val="Hyperlink"/>
-            <w:caps/>
+            <w:bCs/>
             <w:noProof/>
           </w:rPr>
-          <w:t>СООБЩЕНИЯ оПЕРАТОРУ</w:t>
+          <w:t>4.1. Сообщение о передаче некорректных аргументов</w:t>
         </w:r>
         <w:r>
           <w:rPr>
@@ -2478,7 +2770,7 @@
             <w:noProof/>
             <w:webHidden/>
           </w:rPr>
-          <w:instrText xml:space="preserve"> PAGEREF _Toc497784010 \h </w:instrText>
+          <w:instrText xml:space="preserve"> PAGEREF _Toc498028539 \h </w:instrText>
         </w:r>
         <w:r>
           <w:rPr>
@@ -2498,7 +2790,7 @@
             <w:noProof/>
             <w:webHidden/>
           </w:rPr>
-          <w:t>9</w:t>
+          <w:t>8</w:t>
         </w:r>
         <w:r>
           <w:rPr>
@@ -2519,83 +2811,14 @@
           <w:szCs w:val="22"/>
         </w:rPr>
       </w:pPr>
-      <w:hyperlink w:anchor="_Toc497784011" w:history="1">
+      <w:hyperlink w:anchor="_Toc498028540" w:history="1">
         <w:r>
           <w:rPr>
             <w:rStyle w:val="Hyperlink"/>
             <w:bCs/>
             <w:noProof/>
           </w:rPr>
-          <w:t>2.1. Сообщение о передаче некорректных аргументов</w:t>
-        </w:r>
-        <w:r>
-          <w:rPr>
-            <w:noProof/>
-            <w:webHidden/>
-          </w:rPr>
-          <w:tab/>
-        </w:r>
-        <w:r>
-          <w:rPr>
-            <w:noProof/>
-            <w:webHidden/>
-          </w:rPr>
-          <w:fldChar w:fldCharType="begin"/>
-        </w:r>
-        <w:r>
-          <w:rPr>
-            <w:noProof/>
-            <w:webHidden/>
-          </w:rPr>
-          <w:instrText xml:space="preserve"> PAGEREF _Toc497784011 \h </w:instrText>
-        </w:r>
-        <w:r>
-          <w:rPr>
-            <w:noProof/>
-            <w:webHidden/>
-          </w:rPr>
-        </w:r>
-        <w:r>
-          <w:rPr>
-            <w:noProof/>
-            <w:webHidden/>
-          </w:rPr>
-          <w:fldChar w:fldCharType="separate"/>
-        </w:r>
-        <w:r>
-          <w:rPr>
-            <w:noProof/>
-            <w:webHidden/>
-          </w:rPr>
-          <w:t>9</w:t>
-        </w:r>
-        <w:r>
-          <w:rPr>
-            <w:noProof/>
-            <w:webHidden/>
-          </w:rPr>
-          <w:fldChar w:fldCharType="end"/>
-        </w:r>
-      </w:hyperlink>
-    </w:p>
-    <w:p>
-      <w:pPr>
-        <w:pStyle w:val="TOC2"/>
-        <w:rPr>
-          <w:rFonts w:asciiTheme="minorHAnsi" w:eastAsiaTheme="minorEastAsia" w:hAnsiTheme="minorHAnsi" w:cstheme="minorBidi"/>
-          <w:noProof/>
-          <w:sz w:val="22"/>
-          <w:szCs w:val="22"/>
-        </w:rPr>
-      </w:pPr>
-      <w:hyperlink w:anchor="_Toc497784012" w:history="1">
-        <w:r>
-          <w:rPr>
-            <w:rStyle w:val="Hyperlink"/>
-            <w:bCs/>
-            <w:noProof/>
-          </w:rPr>
-          <w:t xml:space="preserve">2.2. Сообщение об ошибках функции </w:t>
+          <w:t xml:space="preserve">4.2. Сообщение об ошибках функции </w:t>
         </w:r>
         <w:r>
           <w:rPr>
@@ -2625,7 +2848,7 @@
             <w:noProof/>
             <w:webHidden/>
           </w:rPr>
-          <w:instrText xml:space="preserve"> PAGEREF _Toc497784012 \h </w:instrText>
+          <w:instrText xml:space="preserve"> PAGEREF _Toc498028540 \h </w:instrText>
         </w:r>
         <w:r>
           <w:rPr>
@@ -2645,7 +2868,7 @@
             <w:noProof/>
             <w:webHidden/>
           </w:rPr>
-          <w:t>9</w:t>
+          <w:t>8</w:t>
         </w:r>
         <w:r>
           <w:rPr>
@@ -2666,14 +2889,14 @@
           <w:szCs w:val="22"/>
         </w:rPr>
       </w:pPr>
-      <w:hyperlink w:anchor="_Toc497784013" w:history="1">
+      <w:hyperlink w:anchor="_Toc498028541" w:history="1">
         <w:r>
           <w:rPr>
             <w:rStyle w:val="Hyperlink"/>
             <w:bCs/>
             <w:noProof/>
           </w:rPr>
-          <w:t xml:space="preserve">2.3. Сообщение об ошибках функции </w:t>
+          <w:t xml:space="preserve">4.3. Сообщение об ошибках функции </w:t>
         </w:r>
         <w:r>
           <w:rPr>
@@ -2703,7 +2926,7 @@
             <w:noProof/>
             <w:webHidden/>
           </w:rPr>
-          <w:instrText xml:space="preserve"> PAGEREF _Toc497784013 \h </w:instrText>
+          <w:instrText xml:space="preserve"> PAGEREF _Toc498028541 \h </w:instrText>
         </w:r>
         <w:r>
           <w:rPr>
@@ -2723,7 +2946,7 @@
             <w:noProof/>
             <w:webHidden/>
           </w:rPr>
-          <w:t>9</w:t>
+          <w:t>8</w:t>
         </w:r>
         <w:r>
           <w:rPr>
@@ -2736,75 +2959,6 @@
     </w:p>
     <w:p>
       <w:pPr>
-        <w:pStyle w:val="TOC1"/>
-        <w:rPr>
-          <w:rFonts w:asciiTheme="minorHAnsi" w:eastAsiaTheme="minorEastAsia" w:hAnsiTheme="minorHAnsi" w:cstheme="minorBidi"/>
-          <w:noProof/>
-          <w:sz w:val="22"/>
-          <w:szCs w:val="22"/>
-        </w:rPr>
-      </w:pPr>
-      <w:hyperlink w:anchor="_Toc497784014" w:history="1">
-        <w:r>
-          <w:rPr>
-            <w:rStyle w:val="Hyperlink"/>
-            <w:caps/>
-            <w:noProof/>
-          </w:rPr>
-          <w:t>Лист регистрации изменений</w:t>
-        </w:r>
-        <w:r>
-          <w:rPr>
-            <w:noProof/>
-            <w:webHidden/>
-          </w:rPr>
-          <w:tab/>
-        </w:r>
-        <w:r>
-          <w:rPr>
-            <w:noProof/>
-            <w:webHidden/>
-          </w:rPr>
-          <w:fldChar w:fldCharType="begin"/>
-        </w:r>
-        <w:r>
-          <w:rPr>
-            <w:noProof/>
-            <w:webHidden/>
-          </w:rPr>
-          <w:instrText xml:space="preserve"> PAGEREF _Toc497784014 \h </w:instrText>
-        </w:r>
-        <w:r>
-          <w:rPr>
-            <w:noProof/>
-            <w:webHidden/>
-          </w:rPr>
-        </w:r>
-        <w:r>
-          <w:rPr>
-            <w:noProof/>
-            <w:webHidden/>
-          </w:rPr>
-          <w:fldChar w:fldCharType="separate"/>
-        </w:r>
-        <w:r>
-          <w:rPr>
-            <w:noProof/>
-            <w:webHidden/>
-          </w:rPr>
-          <w:t>11</w:t>
-        </w:r>
-        <w:r>
-          <w:rPr>
-            <w:noProof/>
-            <w:webHidden/>
-          </w:rPr>
-          <w:fldChar w:fldCharType="end"/>
-        </w:r>
-      </w:hyperlink>
-    </w:p>
-    <w:p>
-      <w:pPr>
         <w:pStyle w:val="TOC4"/>
         <w:jc w:val="both"/>
         <w:rPr>
@@ -2826,6 +2980,23 @@
         </w:rPr>
       </w:pPr>
     </w:p>
+    <w:p/>
+    <w:p/>
+    <w:p/>
+    <w:p/>
+    <w:p/>
+    <w:p/>
+    <w:p>
+      <w:pPr>
+        <w:pStyle w:val="Heading1"/>
+        <w:numPr>
+          <w:ilvl w:val="0"/>
+          <w:numId w:val="0"/>
+        </w:numPr>
+        <w:ind w:left="432" w:hanging="432"/>
+        <w:jc w:val="both"/>
+      </w:pPr>
+    </w:p>
     <w:p>
       <w:pPr>
         <w:pStyle w:val="Heading1"/>
@@ -2836,12 +3007,9 @@
         </w:rPr>
       </w:pPr>
       <w:r>
-        <w:rPr>
-          <w:b w:val="0"/>
-        </w:rPr>
         <w:br w:type="page"/>
       </w:r>
-      <w:bookmarkStart w:id="2" w:name="_Toc497783997"/>
+      <w:bookmarkStart w:id="3" w:name="_Toc498028525"/>
       <w:r>
         <w:rPr>
           <w:caps/>
@@ -2850,7 +3018,7 @@
         <w:lastRenderedPageBreak/>
         <w:t>Назначение БИБЛИОТЕКИ</w:t>
       </w:r>
-      <w:bookmarkEnd w:id="2"/>
+      <w:bookmarkEnd w:id="3"/>
     </w:p>
     <w:p>
       <w:pPr>
@@ -2867,7 +3035,7 @@
           <w:sz w:val="32"/>
         </w:rPr>
       </w:pPr>
-      <w:bookmarkStart w:id="3" w:name="_Toc497783998"/>
+      <w:bookmarkStart w:id="4" w:name="_Toc498028526"/>
       <w:r>
         <w:rPr>
           <w:b/>
@@ -2876,7 +3044,7 @@
         </w:rPr>
         <w:t>Функциональное назначение библиотеки</w:t>
       </w:r>
-      <w:bookmarkEnd w:id="3"/>
+      <w:bookmarkEnd w:id="4"/>
     </w:p>
     <w:p>
       <w:pPr>
@@ -2946,7 +3114,7 @@
           <w:sz w:val="32"/>
         </w:rPr>
       </w:pPr>
-      <w:bookmarkStart w:id="4" w:name="_Toc497783999"/>
+      <w:bookmarkStart w:id="5" w:name="_Toc498028527"/>
       <w:r>
         <w:rPr>
           <w:b/>
@@ -2955,7 +3123,7 @@
         </w:rPr>
         <w:t>Эксплуатационное назначение библиотеки</w:t>
       </w:r>
-      <w:bookmarkEnd w:id="4"/>
+      <w:bookmarkEnd w:id="5"/>
     </w:p>
     <w:p>
       <w:pPr>
@@ -2986,7 +3154,7 @@
           <w:sz w:val="32"/>
         </w:rPr>
       </w:pPr>
-      <w:bookmarkStart w:id="5" w:name="_Toc497784000"/>
+      <w:bookmarkStart w:id="6" w:name="_Toc498028528"/>
       <w:r>
         <w:rPr>
           <w:b/>
@@ -2995,7 +3163,7 @@
         </w:rPr>
         <w:t>Состав функций</w:t>
       </w:r>
-      <w:bookmarkEnd w:id="5"/>
+      <w:bookmarkEnd w:id="6"/>
     </w:p>
     <w:p>
       <w:pPr>
@@ -5853,7 +6021,7 @@
         </w:rPr>
         <w:br w:type="page"/>
       </w:r>
-      <w:bookmarkStart w:id="6" w:name="_Toc497784001"/>
+      <w:bookmarkStart w:id="7" w:name="_Toc498028529"/>
       <w:r>
         <w:rPr>
           <w:caps/>
@@ -5862,7 +6030,7 @@
         <w:lastRenderedPageBreak/>
         <w:t>Условия ИСПОЛЬЗОВАНИЯ БИБЛИОТЕКИ</w:t>
       </w:r>
-      <w:bookmarkEnd w:id="6"/>
+      <w:bookmarkEnd w:id="7"/>
     </w:p>
     <w:p>
       <w:pPr>
@@ -5883,7 +6051,7 @@
           <w:sz w:val="32"/>
         </w:rPr>
       </w:pPr>
-      <w:bookmarkStart w:id="7" w:name="_Toc497784002"/>
+      <w:bookmarkStart w:id="8" w:name="_Toc498028530"/>
       <w:r>
         <w:rPr>
           <w:b/>
@@ -5892,7 +6060,7 @@
         </w:rPr>
         <w:t>Минимальный состав аппаратных средств</w:t>
       </w:r>
-      <w:bookmarkEnd w:id="7"/>
+      <w:bookmarkEnd w:id="8"/>
     </w:p>
     <w:p>
       <w:pPr>
@@ -5990,7 +6158,7 @@
           <w:sz w:val="32"/>
         </w:rPr>
       </w:pPr>
-      <w:bookmarkStart w:id="8" w:name="_Toc497784003"/>
+      <w:bookmarkStart w:id="9" w:name="_Toc498028531"/>
       <w:r>
         <w:rPr>
           <w:b/>
@@ -5999,7 +6167,7 @@
         </w:rPr>
         <w:t>Минимальный состав программных средств</w:t>
       </w:r>
-      <w:bookmarkEnd w:id="8"/>
+      <w:bookmarkEnd w:id="9"/>
     </w:p>
     <w:p>
       <w:pPr>
@@ -6107,7 +6275,7 @@
           <w:sz w:val="32"/>
         </w:rPr>
       </w:pPr>
-      <w:bookmarkStart w:id="9" w:name="_Toc497784004"/>
+      <w:bookmarkStart w:id="10" w:name="_Toc498028532"/>
       <w:r>
         <w:rPr>
           <w:b/>
@@ -6116,7 +6284,7 @@
         </w:rPr>
         <w:t>Требования к персоналу (Оператору)</w:t>
       </w:r>
-      <w:bookmarkEnd w:id="9"/>
+      <w:bookmarkEnd w:id="10"/>
     </w:p>
     <w:p>
       <w:pPr>
@@ -6167,7 +6335,7 @@
       <w:r>
         <w:br w:type="page"/>
       </w:r>
-      <w:bookmarkStart w:id="10" w:name="_Toc497784005"/>
+      <w:bookmarkStart w:id="11" w:name="_Toc498028533"/>
       <w:r>
         <w:rPr>
           <w:caps/>
@@ -6176,7 +6344,7 @@
         <w:lastRenderedPageBreak/>
         <w:t>ИСПОЛЬЗОВАНИЕ БИБЛИОТЕКИ</w:t>
       </w:r>
-      <w:bookmarkEnd w:id="10"/>
+      <w:bookmarkEnd w:id="11"/>
     </w:p>
     <w:p>
       <w:pPr>
@@ -6197,7 +6365,7 @@
           <w:sz w:val="32"/>
         </w:rPr>
       </w:pPr>
-      <w:bookmarkStart w:id="11" w:name="_Toc497784006"/>
+      <w:bookmarkStart w:id="12" w:name="_Toc498028534"/>
       <w:r>
         <w:rPr>
           <w:b/>
@@ -6214,7 +6382,7 @@
         </w:rPr>
         <w:t>дключение библиотеки</w:t>
       </w:r>
-      <w:bookmarkEnd w:id="11"/>
+      <w:bookmarkEnd w:id="12"/>
     </w:p>
     <w:p>
       <w:pPr>
@@ -6524,7 +6692,7 @@
         </w:rPr>
         <w:br w:type="page"/>
       </w:r>
-      <w:bookmarkStart w:id="12" w:name="_Toc497784007"/>
+      <w:bookmarkStart w:id="13" w:name="_Toc498028535"/>
       <w:r>
         <w:rPr>
           <w:b/>
@@ -6567,7 +6735,7 @@
         </w:rPr>
         <w:t xml:space="preserve"> библиотеки</w:t>
       </w:r>
-      <w:bookmarkEnd w:id="12"/>
+      <w:bookmarkEnd w:id="13"/>
     </w:p>
     <w:p>
       <w:pPr>
@@ -6587,7 +6755,7 @@
           <w:lang w:val="en-US"/>
         </w:rPr>
       </w:pPr>
-      <w:bookmarkStart w:id="13" w:name="_Toc497784008"/>
+      <w:bookmarkStart w:id="14" w:name="_Toc498028536"/>
       <w:r>
         <w:rPr>
           <w:sz w:val="28"/>
@@ -6601,7 +6769,7 @@
         </w:rPr>
         <w:t>Validate</w:t>
       </w:r>
-      <w:bookmarkEnd w:id="13"/>
+      <w:bookmarkEnd w:id="14"/>
     </w:p>
     <w:p/>
     <w:p>
@@ -7995,8 +8163,8 @@
         </w:rPr>
         <w:drawing>
           <wp:inline distT="0" distB="0" distL="0" distR="0" wp14:anchorId="61611F4D" wp14:editId="65FABE90">
-            <wp:extent cx="5157470" cy="4700270"/>
-            <wp:effectExtent l="0" t="0" r="5080" b="5080"/>
+            <wp:extent cx="4907926" cy="4472848"/>
+            <wp:effectExtent l="0" t="0" r="6985" b="4445"/>
             <wp:docPr id="6" name="Picture 6"/>
             <wp:cNvGraphicFramePr>
               <a:graphicFrameLocks xmlns:a="http://schemas.openxmlformats.org/drawingml/2006/main" noChangeAspect="1"/>
@@ -8026,7 +8194,7 @@
                   <pic:spPr bwMode="auto">
                     <a:xfrm>
                       <a:off x="0" y="0"/>
-                      <a:ext cx="5157470" cy="4700270"/>
+                      <a:ext cx="4912764" cy="4477258"/>
                     </a:xfrm>
                     <a:prstGeom prst="rect">
                       <a:avLst/>
@@ -8052,7 +8220,7 @@
           <w:lang w:val="en-US"/>
         </w:rPr>
       </w:pPr>
-      <w:bookmarkStart w:id="14" w:name="_Toc497784009"/>
+      <w:bookmarkStart w:id="15" w:name="_Toc498028537"/>
       <w:r>
         <w:rPr>
           <w:sz w:val="28"/>
@@ -8067,7 +8235,7 @@
         </w:rPr>
         <w:t>Numerate</w:t>
       </w:r>
-      <w:bookmarkEnd w:id="14"/>
+      <w:bookmarkEnd w:id="15"/>
     </w:p>
     <w:p>
       <w:pPr>
@@ -9655,10 +9823,7 @@
         <w:t>В параметре, отвечающем за нумерацию регулярной сетки (в примере</w:t>
       </w:r>
       <w:r>
-        <w:t xml:space="preserve"> - </w:t>
-      </w:r>
-      <w:r>
-        <w:t xml:space="preserve"> </w:t>
+        <w:t xml:space="preserve"> – </w:t>
       </w:r>
       <w:r>
         <w:rPr>
@@ -9754,7 +9919,7 @@
         </w:rPr>
         <w:br w:type="page"/>
       </w:r>
-      <w:bookmarkStart w:id="15" w:name="_Toc497784010"/>
+      <w:bookmarkStart w:id="16" w:name="_Toc498028538"/>
       <w:r>
         <w:rPr>
           <w:caps/>
@@ -9770,7 +9935,7 @@
         </w:rPr>
         <w:t>ПЕРАТОРУ</w:t>
       </w:r>
-      <w:bookmarkEnd w:id="15"/>
+      <w:bookmarkEnd w:id="16"/>
       <w:r>
         <w:t xml:space="preserve"> </w:t>
       </w:r>
@@ -9779,8 +9944,6 @@
       <w:pPr>
         <w:jc w:val="both"/>
       </w:pPr>
-      <w:bookmarkStart w:id="16" w:name="_GoBack"/>
-      <w:bookmarkEnd w:id="16"/>
     </w:p>
     <w:p>
       <w:pPr>
@@ -9796,7 +9959,7 @@
           <w:sz w:val="32"/>
         </w:rPr>
       </w:pPr>
-      <w:bookmarkStart w:id="17" w:name="_Toc497784011"/>
+      <w:bookmarkStart w:id="17" w:name="_Toc498028539"/>
       <w:r>
         <w:rPr>
           <w:b/>
@@ -9839,7 +10002,7 @@
           <w:sz w:val="32"/>
         </w:rPr>
       </w:pPr>
-      <w:bookmarkStart w:id="18" w:name="_Toc497784012"/>
+      <w:bookmarkStart w:id="18" w:name="_Toc498028540"/>
       <w:r>
         <w:rPr>
           <w:b/>
@@ -9906,7 +10069,7 @@
           <w:sz w:val="32"/>
         </w:rPr>
       </w:pPr>
-      <w:bookmarkStart w:id="19" w:name="_Toc497784013"/>
+      <w:bookmarkStart w:id="19" w:name="_Toc498028541"/>
       <w:r>
         <w:rPr>
           <w:b/>
@@ -10212,7 +10375,9 @@
           <w:headerReference w:type="default" r:id="rId18"/>
           <w:pgSz w:w="11906" w:h="16838" w:code="9"/>
           <w:pgMar w:top="1418" w:right="567" w:bottom="851" w:left="1134" w:header="567" w:footer="567" w:gutter="0"/>
+          <w:pgNumType w:start="0"/>
           <w:cols w:space="708"/>
+          <w:titlePg/>
           <w:docGrid w:linePitch="360"/>
         </w:sectPr>
       </w:pPr>
@@ -12295,31 +12460,63 @@
   <w:p>
     <w:pPr>
       <w:pStyle w:val="Footer"/>
+      <w:tabs>
+        <w:tab w:val="clear" w:pos="4677"/>
+        <w:tab w:val="clear" w:pos="9355"/>
+      </w:tabs>
       <w:jc w:val="center"/>
+      <w:rPr>
+        <w:caps/>
+        <w:noProof/>
+        <w:sz w:val="28"/>
+      </w:rPr>
     </w:pPr>
     <w:r>
+      <w:rPr>
+        <w:caps/>
+        <w:sz w:val="28"/>
+      </w:rPr>
       <w:fldChar w:fldCharType="begin"/>
     </w:r>
     <w:r>
-      <w:instrText>PAGE   \* MERGEFORMAT</w:instrText>
+      <w:rPr>
+        <w:caps/>
+        <w:sz w:val="28"/>
+      </w:rPr>
+      <w:instrText xml:space="preserve"> PAGE   \* MERGEFORMAT </w:instrText>
     </w:r>
     <w:r>
+      <w:rPr>
+        <w:caps/>
+        <w:sz w:val="28"/>
+      </w:rPr>
       <w:fldChar w:fldCharType="separate"/>
     </w:r>
     <w:r>
       <w:rPr>
+        <w:caps/>
         <w:noProof/>
+        <w:sz w:val="28"/>
       </w:rPr>
-      <w:t>4</w:t>
+      <w:t>9</w:t>
     </w:r>
     <w:r>
+      <w:rPr>
+        <w:caps/>
+        <w:noProof/>
+        <w:sz w:val="28"/>
+      </w:rPr>
       <w:fldChar w:fldCharType="end"/>
     </w:r>
   </w:p>
   <w:p>
     <w:pPr>
-      <w:pStyle w:val="Footer"/>
-      <w:ind w:right="360"/>
+      <w:pStyle w:val="Header"/>
+      <w:jc w:val="center"/>
+      <w:rPr>
+        <w:b/>
+        <w:sz w:val="28"/>
+      </w:rPr>
     </w:pPr>
   </w:p>
 </w:ftr>
@@ -12336,6 +12533,7 @@
         <w:bCs/>
         <w:sz w:val="28"/>
         <w:szCs w:val="28"/>
+        <w:lang w:val="en-US"/>
       </w:rPr>
     </w:pPr>
     <w:r>
@@ -16839,7 +17037,7 @@
 </file>
 
 <file path=customXml/itemProps1.xml><?xml version="1.0" encoding="utf-8"?>
-<ds:datastoreItem xmlns:ds="http://schemas.openxmlformats.org/officeDocument/2006/customXml" ds:itemID="{3BB046F1-6BB8-4B4B-8642-7721A63AAF8C}">
+<ds:datastoreItem xmlns:ds="http://schemas.openxmlformats.org/officeDocument/2006/customXml" ds:itemID="{A8DEAC0D-7EEC-4808-AE07-D3D07490532D}">
   <ds:schemaRefs>
     <ds:schemaRef ds:uri="http://schemas.openxmlformats.org/officeDocument/2006/bibliography"/>
   </ds:schemaRefs>

</xml_diff>

<commit_message>
Updated documentation: added error code for Stack Overflow exception.
</commit_message>
<xml_diff>
--- a/docs/Руководство оператора библиотеки.docx
+++ b/docs/Руководство оператора библиотеки.docx
@@ -2408,17 +2408,7 @@
             <w:bCs/>
             <w:noProof/>
           </w:rPr>
-          <w:t xml:space="preserve">3.2. Использование </w:t>
-        </w:r>
-        <w:bookmarkStart w:id="2" w:name="_GoBack"/>
-        <w:bookmarkEnd w:id="2"/>
-        <w:r>
-          <w:rPr>
-            <w:rStyle w:val="Hyperlink"/>
-            <w:bCs/>
-            <w:noProof/>
-          </w:rPr>
-          <w:t>интерфейса  прикладного программирования (</w:t>
+          <w:t>3.2. Использование интерфейса  прикладного программирования (</w:t>
         </w:r>
         <w:r>
           <w:rPr>
@@ -3009,7 +2999,7 @@
       <w:r>
         <w:br w:type="page"/>
       </w:r>
-      <w:bookmarkStart w:id="3" w:name="_Toc498028525"/>
+      <w:bookmarkStart w:id="2" w:name="_Toc498028525"/>
       <w:r>
         <w:rPr>
           <w:caps/>
@@ -3018,7 +3008,7 @@
         <w:lastRenderedPageBreak/>
         <w:t>Назначение БИБЛИОТЕКИ</w:t>
       </w:r>
-      <w:bookmarkEnd w:id="3"/>
+      <w:bookmarkEnd w:id="2"/>
     </w:p>
     <w:p>
       <w:pPr>
@@ -3035,7 +3025,7 @@
           <w:sz w:val="32"/>
         </w:rPr>
       </w:pPr>
-      <w:bookmarkStart w:id="4" w:name="_Toc498028526"/>
+      <w:bookmarkStart w:id="3" w:name="_Toc498028526"/>
       <w:r>
         <w:rPr>
           <w:b/>
@@ -3044,7 +3034,7 @@
         </w:rPr>
         <w:t>Функциональное назначение библиотеки</w:t>
       </w:r>
-      <w:bookmarkEnd w:id="4"/>
+      <w:bookmarkEnd w:id="3"/>
     </w:p>
     <w:p>
       <w:pPr>
@@ -3114,7 +3104,7 @@
           <w:sz w:val="32"/>
         </w:rPr>
       </w:pPr>
-      <w:bookmarkStart w:id="5" w:name="_Toc498028527"/>
+      <w:bookmarkStart w:id="4" w:name="_Toc498028527"/>
       <w:r>
         <w:rPr>
           <w:b/>
@@ -3123,7 +3113,7 @@
         </w:rPr>
         <w:t>Эксплуатационное назначение библиотеки</w:t>
       </w:r>
-      <w:bookmarkEnd w:id="5"/>
+      <w:bookmarkEnd w:id="4"/>
     </w:p>
     <w:p>
       <w:pPr>
@@ -3154,7 +3144,7 @@
           <w:sz w:val="32"/>
         </w:rPr>
       </w:pPr>
-      <w:bookmarkStart w:id="6" w:name="_Toc498028528"/>
+      <w:bookmarkStart w:id="5" w:name="_Toc498028528"/>
       <w:r>
         <w:rPr>
           <w:b/>
@@ -3163,7 +3153,7 @@
         </w:rPr>
         <w:t>Состав функций</w:t>
       </w:r>
-      <w:bookmarkEnd w:id="6"/>
+      <w:bookmarkEnd w:id="5"/>
     </w:p>
     <w:p>
       <w:pPr>
@@ -6021,7 +6011,7 @@
         </w:rPr>
         <w:br w:type="page"/>
       </w:r>
-      <w:bookmarkStart w:id="7" w:name="_Toc498028529"/>
+      <w:bookmarkStart w:id="6" w:name="_Toc498028529"/>
       <w:r>
         <w:rPr>
           <w:caps/>
@@ -6030,7 +6020,7 @@
         <w:lastRenderedPageBreak/>
         <w:t>Условия ИСПОЛЬЗОВАНИЯ БИБЛИОТЕКИ</w:t>
       </w:r>
-      <w:bookmarkEnd w:id="7"/>
+      <w:bookmarkEnd w:id="6"/>
     </w:p>
     <w:p>
       <w:pPr>
@@ -6051,7 +6041,7 @@
           <w:sz w:val="32"/>
         </w:rPr>
       </w:pPr>
-      <w:bookmarkStart w:id="8" w:name="_Toc498028530"/>
+      <w:bookmarkStart w:id="7" w:name="_Toc498028530"/>
       <w:r>
         <w:rPr>
           <w:b/>
@@ -6060,7 +6050,7 @@
         </w:rPr>
         <w:t>Минимальный состав аппаратных средств</w:t>
       </w:r>
-      <w:bookmarkEnd w:id="8"/>
+      <w:bookmarkEnd w:id="7"/>
     </w:p>
     <w:p>
       <w:pPr>
@@ -6158,7 +6148,7 @@
           <w:sz w:val="32"/>
         </w:rPr>
       </w:pPr>
-      <w:bookmarkStart w:id="9" w:name="_Toc498028531"/>
+      <w:bookmarkStart w:id="8" w:name="_Toc498028531"/>
       <w:r>
         <w:rPr>
           <w:b/>
@@ -6167,7 +6157,7 @@
         </w:rPr>
         <w:t>Минимальный состав программных средств</w:t>
       </w:r>
-      <w:bookmarkEnd w:id="9"/>
+      <w:bookmarkEnd w:id="8"/>
     </w:p>
     <w:p>
       <w:pPr>
@@ -6275,7 +6265,7 @@
           <w:sz w:val="32"/>
         </w:rPr>
       </w:pPr>
-      <w:bookmarkStart w:id="10" w:name="_Toc498028532"/>
+      <w:bookmarkStart w:id="9" w:name="_Toc498028532"/>
       <w:r>
         <w:rPr>
           <w:b/>
@@ -6284,7 +6274,7 @@
         </w:rPr>
         <w:t>Требования к персоналу (Оператору)</w:t>
       </w:r>
-      <w:bookmarkEnd w:id="10"/>
+      <w:bookmarkEnd w:id="9"/>
     </w:p>
     <w:p>
       <w:pPr>
@@ -6335,7 +6325,7 @@
       <w:r>
         <w:br w:type="page"/>
       </w:r>
-      <w:bookmarkStart w:id="11" w:name="_Toc498028533"/>
+      <w:bookmarkStart w:id="10" w:name="_Toc498028533"/>
       <w:r>
         <w:rPr>
           <w:caps/>
@@ -6344,7 +6334,7 @@
         <w:lastRenderedPageBreak/>
         <w:t>ИСПОЛЬЗОВАНИЕ БИБЛИОТЕКИ</w:t>
       </w:r>
-      <w:bookmarkEnd w:id="11"/>
+      <w:bookmarkEnd w:id="10"/>
     </w:p>
     <w:p>
       <w:pPr>
@@ -6365,7 +6355,7 @@
           <w:sz w:val="32"/>
         </w:rPr>
       </w:pPr>
-      <w:bookmarkStart w:id="12" w:name="_Toc498028534"/>
+      <w:bookmarkStart w:id="11" w:name="_Toc498028534"/>
       <w:r>
         <w:rPr>
           <w:b/>
@@ -6382,7 +6372,7 @@
         </w:rPr>
         <w:t>дключение библиотеки</w:t>
       </w:r>
-      <w:bookmarkEnd w:id="12"/>
+      <w:bookmarkEnd w:id="11"/>
     </w:p>
     <w:p>
       <w:pPr>
@@ -6692,7 +6682,7 @@
         </w:rPr>
         <w:br w:type="page"/>
       </w:r>
-      <w:bookmarkStart w:id="13" w:name="_Toc498028535"/>
+      <w:bookmarkStart w:id="12" w:name="_Toc498028535"/>
       <w:r>
         <w:rPr>
           <w:b/>
@@ -6735,7 +6725,7 @@
         </w:rPr>
         <w:t xml:space="preserve"> библиотеки</w:t>
       </w:r>
-      <w:bookmarkEnd w:id="13"/>
+      <w:bookmarkEnd w:id="12"/>
     </w:p>
     <w:p>
       <w:pPr>
@@ -6755,7 +6745,7 @@
           <w:lang w:val="en-US"/>
         </w:rPr>
       </w:pPr>
-      <w:bookmarkStart w:id="14" w:name="_Toc498028536"/>
+      <w:bookmarkStart w:id="13" w:name="_Toc498028536"/>
       <w:r>
         <w:rPr>
           <w:sz w:val="28"/>
@@ -6769,7 +6759,7 @@
         </w:rPr>
         <w:t>Validate</w:t>
       </w:r>
-      <w:bookmarkEnd w:id="14"/>
+      <w:bookmarkEnd w:id="13"/>
     </w:p>
     <w:p/>
     <w:p>
@@ -8220,7 +8210,7 @@
           <w:lang w:val="en-US"/>
         </w:rPr>
       </w:pPr>
-      <w:bookmarkStart w:id="15" w:name="_Toc498028537"/>
+      <w:bookmarkStart w:id="14" w:name="_Toc498028537"/>
       <w:r>
         <w:rPr>
           <w:sz w:val="28"/>
@@ -8235,7 +8225,7 @@
         </w:rPr>
         <w:t>Numerate</w:t>
       </w:r>
-      <w:bookmarkEnd w:id="15"/>
+      <w:bookmarkEnd w:id="14"/>
     </w:p>
     <w:p>
       <w:pPr>
@@ -9919,7 +9909,7 @@
         </w:rPr>
         <w:br w:type="page"/>
       </w:r>
-      <w:bookmarkStart w:id="16" w:name="_Toc498028538"/>
+      <w:bookmarkStart w:id="15" w:name="_Toc498028538"/>
       <w:r>
         <w:rPr>
           <w:caps/>
@@ -9935,7 +9925,7 @@
         </w:rPr>
         <w:t>ПЕРАТОРУ</w:t>
       </w:r>
-      <w:bookmarkEnd w:id="16"/>
+      <w:bookmarkEnd w:id="15"/>
       <w:r>
         <w:t xml:space="preserve"> </w:t>
       </w:r>
@@ -9959,7 +9949,7 @@
           <w:sz w:val="32"/>
         </w:rPr>
       </w:pPr>
-      <w:bookmarkStart w:id="17" w:name="_Toc498028539"/>
+      <w:bookmarkStart w:id="16" w:name="_Toc498028539"/>
       <w:r>
         <w:rPr>
           <w:b/>
@@ -9968,7 +9958,7 @@
         </w:rPr>
         <w:t>Сообщение о передаче некорректных аргументов</w:t>
       </w:r>
-      <w:bookmarkEnd w:id="17"/>
+      <w:bookmarkEnd w:id="16"/>
     </w:p>
     <w:p>
       <w:r>
@@ -10002,7 +9992,7 @@
           <w:sz w:val="32"/>
         </w:rPr>
       </w:pPr>
-      <w:bookmarkStart w:id="18" w:name="_Toc498028540"/>
+      <w:bookmarkStart w:id="17" w:name="_Toc498028540"/>
       <w:r>
         <w:rPr>
           <w:b/>
@@ -10028,7 +10018,7 @@
         </w:rPr>
         <w:t>Validate</w:t>
       </w:r>
-      <w:bookmarkEnd w:id="18"/>
+      <w:bookmarkEnd w:id="17"/>
     </w:p>
     <w:p>
       <w:r>
@@ -10069,7 +10059,7 @@
           <w:sz w:val="32"/>
         </w:rPr>
       </w:pPr>
-      <w:bookmarkStart w:id="19" w:name="_Toc498028541"/>
+      <w:bookmarkStart w:id="18" w:name="_Toc498028541"/>
       <w:r>
         <w:rPr>
           <w:b/>
@@ -10103,7 +10093,7 @@
         </w:rPr>
         <w:t>Numerate</w:t>
       </w:r>
-      <w:bookmarkEnd w:id="19"/>
+      <w:bookmarkEnd w:id="18"/>
     </w:p>
     <w:p>
       <w:r>
@@ -10171,6 +10161,39 @@
       </w:r>
       <w:r>
         <w:t>сетки</w:t>
+      </w:r>
+    </w:p>
+    <w:p>
+      <w:pPr>
+        <w:pStyle w:val="ListParagraph"/>
+        <w:numPr>
+          <w:ilvl w:val="0"/>
+          <w:numId w:val="30"/>
+        </w:numPr>
+      </w:pPr>
+      <w:r>
+        <w:rPr>
+          <w:b/>
+        </w:rPr>
+        <w:t>-</w:t>
+      </w:r>
+      <w:r>
+        <w:rPr>
+          <w:b/>
+        </w:rPr>
+        <w:t>2</w:t>
+      </w:r>
+      <w:r>
+        <w:t xml:space="preserve"> </w:t>
+      </w:r>
+      <w:r>
+        <w:t>–</w:t>
+      </w:r>
+      <w:r>
+        <w:t xml:space="preserve"> </w:t>
+      </w:r>
+      <w:r>
+        <w:t>переполнение стека во время выполнения</w:t>
       </w:r>
     </w:p>
     <w:p/>
@@ -10381,6 +10404,38 @@
           <w:docGrid w:linePitch="360"/>
         </w:sectPr>
       </w:pPr>
+      <w:r>
+        <w:rPr>
+          <w:i/>
+        </w:rPr>
+        <w:t>Пример</w:t>
+      </w:r>
+      <w:r>
+        <w:rPr>
+          <w:i/>
+        </w:rPr>
+        <w:t xml:space="preserve"> получения </w:t>
+      </w:r>
+      <w:r>
+        <w:rPr>
+          <w:b/>
+        </w:rPr>
+        <w:t>-2</w:t>
+      </w:r>
+      <w:r>
+        <w:rPr>
+          <w:i/>
+        </w:rPr>
+        <w:t>:</w:t>
+      </w:r>
+      <w:r>
+        <w:t xml:space="preserve"> Передача на вход функции </w:t>
+      </w:r>
+      <w:r>
+        <w:t>очень большого графа.</w:t>
+      </w:r>
+      <w:bookmarkStart w:id="19" w:name="_GoBack"/>
+      <w:bookmarkEnd w:id="19"/>
     </w:p>
     <w:tbl>
       <w:tblPr>
@@ -12498,7 +12553,7 @@
         <w:noProof/>
         <w:sz w:val="28"/>
       </w:rPr>
-      <w:t>9</w:t>
+      <w:t>10</w:t>
     </w:r>
     <w:r>
       <w:rPr>
@@ -17037,7 +17092,7 @@
 </file>
 
 <file path=customXml/itemProps1.xml><?xml version="1.0" encoding="utf-8"?>
-<ds:datastoreItem xmlns:ds="http://schemas.openxmlformats.org/officeDocument/2006/customXml" ds:itemID="{A8DEAC0D-7EEC-4808-AE07-D3D07490532D}">
+<ds:datastoreItem xmlns:ds="http://schemas.openxmlformats.org/officeDocument/2006/customXml" ds:itemID="{5651ADB9-A131-4040-A6E8-03129FBAD563}">
   <ds:schemaRefs>
     <ds:schemaRef ds:uri="http://schemas.openxmlformats.org/officeDocument/2006/bibliography"/>
   </ds:schemaRefs>

</xml_diff>